<commit_message>
Make more flexible; working paragraph insertion; add plain language rewrite example
</commit_message>
<xml_diff>
--- a/formfyxer/test_documents/condo_deed.docx.output.docx
+++ b/formfyxer/test_documents/condo_deed.docx.output.docx
@@ -64,7 +64,8 @@
         <w:rPr>
           <w:u w:val="single"/>
         </w:rPr>
-        <w:t>{{ property_description }}</w:t>
+        <w:tab/>
+        <w:t>,</w:t>
       </w:r>
     </w:p>
     <w:p>
@@ -78,13 +79,13 @@
         </w:rPr>
       </w:pPr>
       <w:r>
-        <w:t xml:space="preserve">For consideration paid of $ </w:t>
-      </w:r>
-      <w:r>
-        <w:rPr>
-          <w:u w:val="single"/>
-        </w:rPr>
-        <w:t>{{ sale_price }}</w:t>
+        <w:t>For consideration paid of $ {{ consideration_paid_amount }}</w:t>
+      </w:r>
+      <w:r>
+        <w:rPr>
+          <w:u w:val="single"/>
+        </w:rPr>
+        <w:tab/>
       </w:r>
     </w:p>
     <w:p>
@@ -185,7 +186,7 @@
         <w:rPr>
           <w:u w:val="single"/>
         </w:rPr>
-        <w:t>{{ condominium_name }}</w:t>
+        <w:tab/>
       </w:r>
     </w:p>
     <w:p>
@@ -267,7 +268,7 @@
         <w:rPr>
           <w:u w:val="single"/>
         </w:rPr>
-        <w:t>{{ deed_recording_date }}</w:t>
+        <w:t>{{ recorded_date }}</w:t>
       </w:r>
       <w:r>
         <w:t>,</w:t>
@@ -282,7 +283,7 @@
         <w:rPr>
           <w:u w:val="single"/>
         </w:rPr>
-        <w:t>{{ deed_recording_year }}</w:t>
+        <w:t>{{ recorded_year }}</w:t>
       </w:r>
       <w:r>
         <w:t xml:space="preserve"> </w:t>
@@ -315,7 +316,7 @@
         <w:rPr>
           <w:u w:val="single"/>
         </w:rPr>
-        <w:t>{{ deed_book }}</w:t>
+        <w:t>{{ book_number }}</w:t>
       </w:r>
       <w:r>
         <w:t xml:space="preserve"> </w:t>
@@ -330,7 +331,7 @@
         <w:rPr>
           <w:u w:val="single"/>
         </w:rPr>
-        <w:t>{{ deed_page }}</w:t>
+        <w:t>{{ page_number }}</w:t>
       </w:r>
       <w:r>
         <w:t xml:space="preserve"> </w:t>
@@ -360,7 +361,7 @@
         <w:rPr>
           <w:u w:val="single"/>
         </w:rPr>
-        <w:tab/>
+        <w:t>{{ plan_reference }}</w:t>
       </w:r>
     </w:p>
     <w:p>
@@ -545,7 +546,7 @@
         <w:rPr>
           <w:u w:val="single"/>
         </w:rPr>
-        <w:t>{{ execution_date }}</w:t>
+        <w:t>{{ executed_date }}</w:t>
       </w:r>
       <w:r>
         <w:t xml:space="preserve"> </w:t>
@@ -560,7 +561,7 @@
         <w:rPr>
           <w:u w:val="single"/>
         </w:rPr>
-        <w:t>{{ execution_month }}</w:t>
+        <w:t>{{ executed_month }}</w:t>
       </w:r>
       <w:r>
         <w:t>, 20</w:t>
@@ -569,7 +570,7 @@
         <w:rPr>
           <w:u w:val="single"/>
         </w:rPr>
-        <w:t>{{ execution_year }}</w:t>
+        <w:t>{{ executed_year }}</w:t>
       </w:r>
       <w:r>
         <w:t>.</w:t>
@@ -647,7 +648,7 @@
         <w:spacing w:line="348" w:lineRule="auto"/>
       </w:pPr>
       <w:r>
-        <w:t>Property Address:</w:t>
+        <w:t>Property Address: {{ property_address }}</w:t>
       </w:r>
       <w:r>
         <w:t>ddress:</w:t>
@@ -670,7 +671,7 @@
         <w:rPr>
           <w:u w:val="single"/>
         </w:rPr>
-        <w:t>{{ property_address.block() }}</w:t>
+        <w:tab/>
       </w:r>
     </w:p>
     <w:p>
@@ -705,6 +706,11 @@
       </w:pPr>
     </w:p>
     <w:p>
+      <w:r>
+        <w:t>{%p if authorization_certificate_attached %}</w:t>
+      </w:r>
+    </w:p>
+    <w:p>
       <w:pPr>
         <w:jc w:val="center"/>
       </w:pPr>
@@ -737,6 +743,11 @@
           <w:i/>
         </w:rPr>
         <w:t>form here]</w:t>
+      </w:r>
+    </w:p>
+    <w:p>
+      <w:r>
+        <w:t>{%p endif %}</w:t>
       </w:r>
     </w:p>
     <w:p>

</xml_diff>

<commit_message>
Add a little more bounds checking; add new runs or paragraphs when we have a larger number than exist in the source
</commit_message>
<xml_diff>
--- a/formfyxer/test_documents/condo_deed.docx.output.docx
+++ b/formfyxer/test_documents/condo_deed.docx.output.docx
@@ -79,13 +79,13 @@
         </w:rPr>
       </w:pPr>
       <w:r>
-        <w:t>For consideration paid of $ {{ consideration_paid_amount }}</w:t>
-      </w:r>
-      <w:r>
-        <w:rPr>
-          <w:u w:val="single"/>
-        </w:rPr>
-        <w:tab/>
+        <w:t xml:space="preserve">For consideration paid of $ </w:t>
+      </w:r>
+      <w:r>
+        <w:rPr>
+          <w:u w:val="single"/>
+        </w:rPr>
+        <w:t>{{ consideration_paid_value }}</w:t>
       </w:r>
     </w:p>
     <w:p>
@@ -108,7 +108,7 @@
         <w:rPr>
           <w:u w:val="single"/>
         </w:rPr>
-        <w:t>{{ grantees[0] }}</w:t>
+        <w:t>{{ other_parties[0].name.full() }}</w:t>
       </w:r>
     </w:p>
     <w:p>
@@ -131,7 +131,7 @@
         <w:rPr>
           <w:u w:val="single"/>
         </w:rPr>
-        <w:t>{{ grantees[0].address.on_one_line() }}</w:t>
+        <w:t>{{ other_parties[0].address.on_one_line() }}</w:t>
       </w:r>
     </w:p>
     <w:p>
@@ -224,7 +224,7 @@
         <w:rPr>
           <w:u w:val="single"/>
         </w:rPr>
-        <w:t>{{ master_deed_year }}</w:t>
+        <w:tab/>
       </w:r>
       <w:r>
         <w:t xml:space="preserve"> </w:t>
@@ -256,7 +256,7 @@
         <w:rPr>
           <w:u w:val="single"/>
         </w:rPr>
-        <w:t>{{ registry_of_deeds }}</w:t>
+        <w:t>{{ registry_of_deeds_book }}</w:t>
       </w:r>
       <w:r>
         <w:t xml:space="preserve"> </w:t>
@@ -268,7 +268,7 @@
         <w:rPr>
           <w:u w:val="single"/>
         </w:rPr>
-        <w:t>{{ recorded_date }}</w:t>
+        <w:t>{{ master_deed_recording_date }}</w:t>
       </w:r>
       <w:r>
         <w:t>,</w:t>
@@ -283,7 +283,7 @@
         <w:rPr>
           <w:u w:val="single"/>
         </w:rPr>
-        <w:t>{{ recorded_year }}</w:t>
+        <w:tab/>
       </w:r>
       <w:r>
         <w:t xml:space="preserve"> </w:t>
@@ -316,7 +316,7 @@
         <w:rPr>
           <w:u w:val="single"/>
         </w:rPr>
-        <w:t>{{ book_number }}</w:t>
+        <w:t>{{ registry_of_deeds_book }}</w:t>
       </w:r>
       <w:r>
         <w:t xml:space="preserve"> </w:t>
@@ -331,7 +331,7 @@
         <w:rPr>
           <w:u w:val="single"/>
         </w:rPr>
-        <w:t>{{ page_number }}</w:t>
+        <w:t>{{ registry_of_deeds_page }}</w:t>
       </w:r>
       <w:r>
         <w:t xml:space="preserve"> </w:t>
@@ -403,7 +403,7 @@
         <w:rPr>
           <w:u w:val="single"/>
         </w:rPr>
-        <w:t>{{ unit_post_office_address }}</w:t>
+        <w:t>{{ unit_postal_address }}</w:t>
       </w:r>
     </w:p>
     <w:p>
@@ -470,7 +470,7 @@
         <w:t>The undivided percentage interest of the unit in the common areas and facilities is</w:t>
       </w:r>
       <w:r>
-        <w:t>{{ undivided_interest_percentage }}</w:t>
+        <w:t>{{ unit_interest_percentage }}</w:t>
       </w:r>
       <w:r>
         <w:t xml:space="preserve"> %.</w:t>
@@ -498,7 +498,7 @@
         <w:rPr>
           <w:u w:val="single"/>
         </w:rPr>
-        <w:t>{{ title_see_deed_book }}</w:t>
+        <w:t>{{ title_deed_book }}</w:t>
       </w:r>
       <w:r>
         <w:t xml:space="preserve">, </w:t>
@@ -513,7 +513,7 @@
         <w:rPr>
           <w:u w:val="single"/>
         </w:rPr>
-        <w:t>{{ title_see_deed_page }}</w:t>
+        <w:t>{{ title_deed_page }}</w:t>
       </w:r>
       <w:r>
         <w:t>.</w:t>
@@ -546,7 +546,7 @@
         <w:rPr>
           <w:u w:val="single"/>
         </w:rPr>
-        <w:t>{{ executed_date }}</w:t>
+        <w:t>{{ execution_date }}</w:t>
       </w:r>
       <w:r>
         <w:t xml:space="preserve"> </w:t>
@@ -561,7 +561,7 @@
         <w:rPr>
           <w:u w:val="single"/>
         </w:rPr>
-        <w:t>{{ executed_month }}</w:t>
+        <w:t>{{ execution_month }}</w:t>
       </w:r>
       <w:r>
         <w:t>, 20</w:t>
@@ -570,7 +570,7 @@
         <w:rPr>
           <w:u w:val="single"/>
         </w:rPr>
-        <w:t>{{ executed_year }}</w:t>
+        <w:t>{{ execution_year }}</w:t>
       </w:r>
       <w:r>
         <w:t>.</w:t>
@@ -648,7 +648,7 @@
         <w:spacing w:line="348" w:lineRule="auto"/>
       </w:pPr>
       <w:r>
-        <w:t>Property Address: {{ property_address }}</w:t>
+        <w:t>{{ property_address }}</w:t>
       </w:r>
       <w:r>
         <w:t>ddress:</w:t>
@@ -707,7 +707,7 @@
     </w:p>
     <w:p>
       <w:r>
-        <w:t>{%p if authorization_certificate_attached %}</w:t>
+        <w:t>{%p if attachment_authorization_certificate %}</w:t>
       </w:r>
     </w:p>
     <w:p>
@@ -743,11 +743,6 @@
           <w:i/>
         </w:rPr>
         <w:t>form here]</w:t>
-      </w:r>
-    </w:p>
-    <w:p>
-      <w:r>
-        <w:t>{%p endif %}</w:t>
       </w:r>
     </w:p>
     <w:p>

</xml_diff>